<commit_message>
phase 2a with mark to separate msd tables
</commit_message>
<xml_diff>
--- a/indicators/16-8-1.docx
+++ b/indicators/16-8-1.docx
@@ -948,6 +948,7 @@
       <w:bookmarkEnd w:id="1"/>
     </w:p>
     <w:p/>
+    <w:p/>
     <w:tbl>
       <w:tblPr>
         <w:tblW w:w="4750" w:type="pct"/>
@@ -956,8 +957,7 @@
       </w:tblPr>
       <w:tblGrid>
         <w:gridCol w:w="3087"/>
-        <w:gridCol w:w="96"/>
-        <w:gridCol w:w="5709"/>
+        <w:gridCol w:w="5805"/>
       </w:tblGrid>
       <w:tr>
         <w:trPr>
@@ -966,7 +966,7 @@
         <w:tc>
           <w:tcPr>
             <w:tcW w:w="5000" w:type="pct"/>
-            <w:gridSpan w:val="3"/>
+            <w:gridSpan w:val="2"/>
             <w:tcBorders>
               <w:top w:val="nil"/>
               <w:left w:val="nil"/>
@@ -982,17 +982,9 @@
             <w:pPr>
               <w:pStyle w:val="Heading1"/>
             </w:pPr>
-            <w:bookmarkStart w:id="2" w:name="_Toc36655608"/>
-            <w:bookmarkStart w:id="3" w:name="_Toc36812571"/>
-            <w:bookmarkStart w:id="4" w:name="_Toc36812684"/>
-            <w:bookmarkStart w:id="5" w:name="_Toc36813071"/>
             <w:r>
               <w:t>0. Indicator information</w:t>
             </w:r>
-            <w:bookmarkEnd w:id="2"/>
-            <w:bookmarkEnd w:id="3"/>
-            <w:bookmarkEnd w:id="4"/>
-            <w:bookmarkEnd w:id="5"/>
           </w:p>
         </w:tc>
       </w:tr>
@@ -1040,7 +1032,6 @@
         <w:tc>
           <w:tcPr>
             <w:tcW w:w="3264" w:type="pct"/>
-            <w:gridSpan w:val="2"/>
             <w:tcBorders>
               <w:top w:val="nil"/>
               <w:left w:val="nil"/>
@@ -1112,7 +1103,6 @@
         <w:tc>
           <w:tcPr>
             <w:tcW w:w="3264" w:type="pct"/>
-            <w:gridSpan w:val="2"/>
             <w:tcBorders>
               <w:top w:val="single" w:sz="4" w:space="0" w:color="auto"/>
               <w:left w:val="nil"/>
@@ -1169,7 +1159,6 @@
         <w:tc>
           <w:tcPr>
             <w:tcW w:w="3264" w:type="pct"/>
-            <w:gridSpan w:val="2"/>
             <w:tcBorders>
               <w:top w:val="nil"/>
               <w:left w:val="nil"/>
@@ -1226,7 +1215,6 @@
         <w:tc>
           <w:tcPr>
             <w:tcW w:w="3264" w:type="pct"/>
-            <w:gridSpan w:val="2"/>
             <w:tcBorders>
               <w:top w:val="nil"/>
               <w:left w:val="nil"/>
@@ -1239,11 +1227,9 @@
             <w:pPr>
               <w:pStyle w:val="MIndHeader"/>
             </w:pPr>
-            <w:bookmarkStart w:id="6" w:name="_Toc455213249"/>
             <w:r>
               <w:t>Indicator 16.8.1:  Proportion of members and voting rights of developing countries in international organizations</w:t>
             </w:r>
-            <w:bookmarkEnd w:id="6"/>
           </w:p>
         </w:tc>
       </w:tr>
@@ -1285,7 +1271,6 @@
         <w:tc>
           <w:tcPr>
             <w:tcW w:w="3264" w:type="pct"/>
-            <w:gridSpan w:val="2"/>
             <w:tcBorders>
               <w:top w:val="nil"/>
               <w:left w:val="nil"/>
@@ -1343,7 +1328,6 @@
         <w:tc>
           <w:tcPr>
             <w:tcW w:w="3264" w:type="pct"/>
-            <w:gridSpan w:val="2"/>
             <w:tcBorders>
               <w:top w:val="nil"/>
               <w:left w:val="nil"/>
@@ -1361,29 +1345,6 @@
                 <w:szCs w:val="18"/>
               </w:rPr>
             </w:pPr>
-            <w:bookmarkStart w:id="7" w:name="_Hlk532729630"/>
-            <w:bookmarkStart w:id="8" w:name="_Hlk532741981"/>
-            <w:bookmarkStart w:id="9" w:name="_Hlk532741982"/>
-            <w:bookmarkStart w:id="10" w:name="_Hlk532743218"/>
-            <w:bookmarkStart w:id="11" w:name="_Hlk532743219"/>
-            <w:bookmarkStart w:id="12" w:name="_Hlk532743720"/>
-            <w:bookmarkStart w:id="13" w:name="_Hlk532743721"/>
-            <w:bookmarkStart w:id="14" w:name="_Hlk532743878"/>
-            <w:bookmarkStart w:id="15" w:name="_Hlk532743879"/>
-            <w:bookmarkStart w:id="16" w:name="_Hlk532744020"/>
-            <w:bookmarkStart w:id="17" w:name="_Hlk532744021"/>
-            <w:bookmarkStart w:id="18" w:name="_Hlk532753304"/>
-            <w:bookmarkStart w:id="19" w:name="_Hlk532753305"/>
-            <w:bookmarkStart w:id="20" w:name="_Hlk532753645"/>
-            <w:bookmarkStart w:id="21" w:name="_Hlk532753646"/>
-            <w:bookmarkStart w:id="22" w:name="_Hlk532753695"/>
-            <w:bookmarkStart w:id="23" w:name="_Hlk532753696"/>
-            <w:bookmarkStart w:id="24" w:name="_Hlk532753792"/>
-            <w:bookmarkStart w:id="25" w:name="_Hlk532753793"/>
-            <w:bookmarkStart w:id="26" w:name="_Hlk532754282"/>
-            <w:bookmarkStart w:id="27" w:name="_Hlk532754283"/>
-            <w:bookmarkStart w:id="28" w:name="_Hlk532754330"/>
-            <w:bookmarkStart w:id="29" w:name="_Hlk532754331"/>
             <w:r>
               <w:rPr>
                 <w:color w:val="595959" w:themeColor="text1" w:themeTint="A6"/>
@@ -1392,29 +1353,6 @@
               </w:rPr>
               <w:t>Last updated: 19 July 2016</w:t>
             </w:r>
-            <w:bookmarkEnd w:id="7"/>
-            <w:bookmarkEnd w:id="8"/>
-            <w:bookmarkEnd w:id="9"/>
-            <w:bookmarkEnd w:id="10"/>
-            <w:bookmarkEnd w:id="11"/>
-            <w:bookmarkEnd w:id="12"/>
-            <w:bookmarkEnd w:id="13"/>
-            <w:bookmarkEnd w:id="14"/>
-            <w:bookmarkEnd w:id="15"/>
-            <w:bookmarkEnd w:id="16"/>
-            <w:bookmarkEnd w:id="17"/>
-            <w:bookmarkEnd w:id="18"/>
-            <w:bookmarkEnd w:id="19"/>
-            <w:bookmarkEnd w:id="20"/>
-            <w:bookmarkEnd w:id="21"/>
-            <w:bookmarkEnd w:id="22"/>
-            <w:bookmarkEnd w:id="23"/>
-            <w:bookmarkEnd w:id="24"/>
-            <w:bookmarkEnd w:id="25"/>
-            <w:bookmarkEnd w:id="26"/>
-            <w:bookmarkEnd w:id="27"/>
-            <w:bookmarkEnd w:id="28"/>
-            <w:bookmarkEnd w:id="29"/>
           </w:p>
         </w:tc>
       </w:tr>
@@ -1471,7 +1409,6 @@
         <w:tc>
           <w:tcPr>
             <w:tcW w:w="3264" w:type="pct"/>
-            <w:gridSpan w:val="2"/>
             <w:tcBorders>
               <w:top w:val="nil"/>
               <w:left w:val="nil"/>
@@ -1550,7 +1487,6 @@
         <w:tc>
           <w:tcPr>
             <w:tcW w:w="3264" w:type="pct"/>
-            <w:gridSpan w:val="2"/>
             <w:tcBorders>
               <w:top w:val="nil"/>
               <w:left w:val="nil"/>
@@ -1585,6 +1521,26 @@
           </w:p>
         </w:tc>
       </w:tr>
+    </w:tbl>
+    <w:p>
+      <w:pPr>
+        <w:pBdr>
+          <w:bottom w:val="single" w:sz="6" w:space="1" w:color="auto"/>
+        </w:pBdr>
+      </w:pPr>
+    </w:p>
+    <w:p/>
+    <w:p/>
+    <w:tbl>
+      <w:tblPr>
+        <w:tblW w:w="4750" w:type="pct"/>
+        <w:tblLayout w:type="fixed"/>
+        <w:tblLook w:val="04A0" w:firstRow="1" w:lastRow="0" w:firstColumn="1" w:lastColumn="0" w:noHBand="0" w:noVBand="1"/>
+      </w:tblPr>
+      <w:tblGrid>
+        <w:gridCol w:w="3183"/>
+        <w:gridCol w:w="5709"/>
+      </w:tblGrid>
       <w:tr>
         <w:trPr>
           <w:trHeight w:val="432"/>
@@ -1592,7 +1548,7 @@
         <w:tc>
           <w:tcPr>
             <w:tcW w:w="5000" w:type="pct"/>
-            <w:gridSpan w:val="3"/>
+            <w:gridSpan w:val="2"/>
             <w:tcBorders>
               <w:top w:val="nil"/>
               <w:left w:val="nil"/>
@@ -1611,17 +1567,17 @@
                 <w:rFonts w:ascii="Times New Roman" w:hAnsi="Times New Roman"/>
               </w:rPr>
             </w:pPr>
-            <w:bookmarkStart w:id="30" w:name="_Toc36655609"/>
-            <w:bookmarkStart w:id="31" w:name="_Toc36812572"/>
-            <w:bookmarkStart w:id="32" w:name="_Toc36812685"/>
-            <w:bookmarkStart w:id="33" w:name="_Toc36813072"/>
+            <w:bookmarkStart w:id="2" w:name="_Toc36655609"/>
+            <w:bookmarkStart w:id="3" w:name="_Toc36812572"/>
+            <w:bookmarkStart w:id="4" w:name="_Toc36812685"/>
+            <w:bookmarkStart w:id="5" w:name="_Toc36813072"/>
             <w:r>
               <w:t>1. Data reporter</w:t>
             </w:r>
-            <w:bookmarkEnd w:id="30"/>
-            <w:bookmarkEnd w:id="31"/>
-            <w:bookmarkEnd w:id="32"/>
-            <w:bookmarkEnd w:id="33"/>
+            <w:bookmarkEnd w:id="2"/>
+            <w:bookmarkEnd w:id="3"/>
+            <w:bookmarkEnd w:id="4"/>
+            <w:bookmarkEnd w:id="5"/>
           </w:p>
         </w:tc>
       </w:tr>
@@ -1632,7 +1588,6 @@
         <w:tc>
           <w:tcPr>
             <w:tcW w:w="1790" w:type="pct"/>
-            <w:gridSpan w:val="2"/>
             <w:tcBorders>
               <w:top w:val="nil"/>
               <w:left w:val="nil"/>
@@ -1699,7 +1654,6 @@
         <w:tc>
           <w:tcPr>
             <w:tcW w:w="1790" w:type="pct"/>
-            <w:gridSpan w:val="2"/>
             <w:tcBorders>
               <w:top w:val="single" w:sz="4" w:space="0" w:color="auto"/>
               <w:left w:val="nil"/>
@@ -1759,7 +1713,6 @@
         <w:tc>
           <w:tcPr>
             <w:tcW w:w="1790" w:type="pct"/>
-            <w:gridSpan w:val="2"/>
             <w:tcBorders>
               <w:top w:val="nil"/>
               <w:left w:val="nil"/>
@@ -1781,7 +1734,6 @@
               <w:rPr>
                 <w:rFonts w:ascii="Calibri" w:eastAsia="Times New Roman" w:hAnsi="Calibri" w:cs="Calibri"/>
               </w:rPr>
-              <w:lastRenderedPageBreak/>
               <w:t>1.b. Contact person(s)</w:t>
             </w:r>
           </w:p>
@@ -1812,7 +1764,6 @@
         <w:tc>
           <w:tcPr>
             <w:tcW w:w="1790" w:type="pct"/>
-            <w:gridSpan w:val="2"/>
             <w:tcBorders>
               <w:top w:val="nil"/>
               <w:left w:val="nil"/>
@@ -1896,7 +1847,6 @@
         <w:tc>
           <w:tcPr>
             <w:tcW w:w="1790" w:type="pct"/>
-            <w:gridSpan w:val="2"/>
             <w:tcBorders>
               <w:top w:val="nil"/>
               <w:left w:val="nil"/>
@@ -1966,7 +1916,6 @@
         <w:tc>
           <w:tcPr>
             <w:tcW w:w="1790" w:type="pct"/>
-            <w:gridSpan w:val="2"/>
             <w:tcBorders>
               <w:top w:val="nil"/>
               <w:left w:val="nil"/>
@@ -2030,7 +1979,6 @@
         <w:tc>
           <w:tcPr>
             <w:tcW w:w="1790" w:type="pct"/>
-            <w:gridSpan w:val="2"/>
             <w:tcBorders>
               <w:top w:val="nil"/>
               <w:left w:val="nil"/>
@@ -2094,7 +2042,6 @@
         <w:tc>
           <w:tcPr>
             <w:tcW w:w="1790" w:type="pct"/>
-            <w:gridSpan w:val="2"/>
             <w:tcBorders>
               <w:top w:val="nil"/>
               <w:left w:val="nil"/>
@@ -2143,6 +2090,13 @@
         </w:tc>
       </w:tr>
     </w:tbl>
+    <w:p>
+      <w:pPr>
+        <w:pBdr>
+          <w:bottom w:val="single" w:sz="6" w:space="1" w:color="auto"/>
+        </w:pBdr>
+      </w:pPr>
+    </w:p>
     <w:p/>
     <w:tbl>
       <w:tblPr>
@@ -2177,17 +2131,17 @@
             <w:pPr>
               <w:pStyle w:val="Heading1"/>
             </w:pPr>
-            <w:bookmarkStart w:id="34" w:name="_Toc36655610"/>
-            <w:bookmarkStart w:id="35" w:name="_Toc36812573"/>
-            <w:bookmarkStart w:id="36" w:name="_Toc36812686"/>
-            <w:bookmarkStart w:id="37" w:name="_Toc36813073"/>
+            <w:bookmarkStart w:id="6" w:name="_Toc36655610"/>
+            <w:bookmarkStart w:id="7" w:name="_Toc36812573"/>
+            <w:bookmarkStart w:id="8" w:name="_Toc36812686"/>
+            <w:bookmarkStart w:id="9" w:name="_Toc36813073"/>
             <w:r>
               <w:t>2. Definition, concepts, and classifications</w:t>
             </w:r>
-            <w:bookmarkEnd w:id="34"/>
-            <w:bookmarkEnd w:id="35"/>
-            <w:bookmarkEnd w:id="36"/>
-            <w:bookmarkEnd w:id="37"/>
+            <w:bookmarkEnd w:id="6"/>
+            <w:bookmarkEnd w:id="7"/>
+            <w:bookmarkEnd w:id="8"/>
+            <w:bookmarkEnd w:id="9"/>
           </w:p>
         </w:tc>
       </w:tr>
@@ -2398,7 +2352,15 @@
                 <w:rStyle w:val="MTextChar"/>
                 <w:rFonts w:eastAsiaTheme="minorHAnsi"/>
               </w:rPr>
-              <w:t>There is no established convention for the designation of "developed" and "developing" countries or areas in the United Nations system. In common practice, Japan in Asia, Canada and the United States in northern America, Australia and New Zealand in Oceania, and Europe are considered "developed" regions or areas. The aggregation across all institutions is currently done according to the United Nations M.49 statistical standard which includes designation of “developed regions” and</w:t>
+              <w:t xml:space="preserve">There is no established convention for the designation of "developed" and "developing" countries or areas in the United Nations system. In common practice, Japan in Asia, Canada and the United States in northern America, Australia and New Zealand in Oceania, and Europe are considered "developed" </w:t>
+            </w:r>
+            <w:r>
+              <w:rPr>
+                <w:rStyle w:val="MTextChar"/>
+                <w:rFonts w:eastAsiaTheme="minorHAnsi"/>
+              </w:rPr>
+              <w:lastRenderedPageBreak/>
+              <w:t>regions or areas. The aggregation across all institutions is currently done according to the United Nations M.49 statistical standard which includes designation of “developed regions” and</w:t>
             </w:r>
             <w:r>
               <w:rPr>
@@ -2415,15 +2377,7 @@
                 <w:rStyle w:val="MTextChar"/>
                 <w:rFonts w:eastAsiaTheme="minorHAnsi"/>
               </w:rPr>
-              <w:t xml:space="preserve">“developing regions”, while an ongoing review seeks to reach agreement on how to define these terms for the purposes of SDG monitoring. The designations "developed" and developing" are intended for statistical convenience and do not necessarily </w:t>
-            </w:r>
-            <w:r>
-              <w:rPr>
-                <w:rStyle w:val="MTextChar"/>
-                <w:rFonts w:eastAsiaTheme="minorHAnsi"/>
-              </w:rPr>
-              <w:lastRenderedPageBreak/>
-              <w:t>express a judgement about the stage reached by a particular country or area in the development process.</w:t>
+              <w:t>“developing regions”, while an ongoing review seeks to reach agreement on how to define these terms for the purposes of SDG monitoring. The designations "developed" and developing" are intended for statistical convenience and do not necessarily express a judgement about the stage reached by a particular country or area in the development process.</w:t>
             </w:r>
           </w:p>
         </w:tc>
@@ -2544,6 +2498,13 @@
         </w:tc>
       </w:tr>
     </w:tbl>
+    <w:p>
+      <w:pPr>
+        <w:pBdr>
+          <w:bottom w:val="single" w:sz="6" w:space="1" w:color="auto"/>
+        </w:pBdr>
+      </w:pPr>
+    </w:p>
     <w:p/>
     <w:tbl>
       <w:tblPr>
@@ -2578,22 +2539,22 @@
             <w:pPr>
               <w:pStyle w:val="Heading1"/>
             </w:pPr>
-            <w:bookmarkStart w:id="38" w:name="_Toc36636923"/>
-            <w:bookmarkStart w:id="39" w:name="_Toc36655611"/>
-            <w:bookmarkStart w:id="40" w:name="_Toc36812574"/>
-            <w:bookmarkStart w:id="41" w:name="_Toc36812687"/>
-            <w:bookmarkStart w:id="42" w:name="_Toc36813074"/>
+            <w:bookmarkStart w:id="10" w:name="_Toc36636923"/>
+            <w:bookmarkStart w:id="11" w:name="_Toc36655611"/>
+            <w:bookmarkStart w:id="12" w:name="_Toc36812574"/>
+            <w:bookmarkStart w:id="13" w:name="_Toc36812687"/>
+            <w:bookmarkStart w:id="14" w:name="_Toc36813074"/>
             <w:r>
               <w:t>3</w:t>
             </w:r>
             <w:r>
               <w:t>. Data source type and data collection method</w:t>
             </w:r>
-            <w:bookmarkEnd w:id="38"/>
-            <w:bookmarkEnd w:id="39"/>
-            <w:bookmarkEnd w:id="40"/>
-            <w:bookmarkEnd w:id="41"/>
-            <w:bookmarkEnd w:id="42"/>
+            <w:bookmarkEnd w:id="10"/>
+            <w:bookmarkEnd w:id="11"/>
+            <w:bookmarkEnd w:id="12"/>
+            <w:bookmarkEnd w:id="13"/>
+            <w:bookmarkEnd w:id="14"/>
           </w:p>
         </w:tc>
       </w:tr>
@@ -3323,6 +3284,7 @@
               <w:pStyle w:val="MText"/>
             </w:pPr>
             <w:r>
+              <w:lastRenderedPageBreak/>
               <w:t xml:space="preserve">Inter-American Development Bank: </w:t>
             </w:r>
           </w:p>
@@ -3637,6 +3599,13 @@
         </w:tc>
       </w:tr>
     </w:tbl>
+    <w:p>
+      <w:pPr>
+        <w:pBdr>
+          <w:bottom w:val="single" w:sz="6" w:space="1" w:color="auto"/>
+        </w:pBdr>
+      </w:pPr>
+    </w:p>
     <w:p/>
     <w:tbl>
       <w:tblPr>
@@ -3674,20 +3643,20 @@
                 <w:rFonts w:ascii="Times New Roman" w:hAnsi="Times New Roman"/>
               </w:rPr>
             </w:pPr>
-            <w:bookmarkStart w:id="43" w:name="_Toc36655612"/>
-            <w:bookmarkStart w:id="44" w:name="_Toc36812575"/>
-            <w:bookmarkStart w:id="45" w:name="_Toc36812688"/>
-            <w:bookmarkStart w:id="46" w:name="_Toc36813075"/>
+            <w:bookmarkStart w:id="15" w:name="_Toc36655612"/>
+            <w:bookmarkStart w:id="16" w:name="_Toc36812575"/>
+            <w:bookmarkStart w:id="17" w:name="_Toc36812688"/>
+            <w:bookmarkStart w:id="18" w:name="_Toc36813075"/>
             <w:r>
               <w:t>4</w:t>
             </w:r>
             <w:r>
               <w:t>. Other methodological considerations</w:t>
             </w:r>
-            <w:bookmarkEnd w:id="43"/>
-            <w:bookmarkEnd w:id="44"/>
-            <w:bookmarkEnd w:id="45"/>
-            <w:bookmarkEnd w:id="46"/>
+            <w:bookmarkEnd w:id="15"/>
+            <w:bookmarkEnd w:id="16"/>
+            <w:bookmarkEnd w:id="17"/>
+            <w:bookmarkEnd w:id="18"/>
           </w:p>
         </w:tc>
       </w:tr>
@@ -3881,7 +3850,11 @@
             </w:r>
             <w:proofErr w:type="gramEnd"/>
             <w:r>
-              <w:t xml:space="preserve"> to pay attention to the different membership of the institutions. Voting rights and membership in their institutions are agreed by the Member States themselves. As a structural indicator, there will be only small changes over time to reflect agreement on new States joining as Members, suspension of voting rights, membership withdrawal and negotiated voting rights changes.</w:t>
+              <w:t xml:space="preserve"> to pay attention to the different membership of the institutions. Voting rights and membership in their institutions are agreed by the Member States themselves. As a structural indicator, there will be only small changes over time to reflect agreement on new States </w:t>
+            </w:r>
+            <w:r>
+              <w:lastRenderedPageBreak/>
+              <w:t>joining as Members, suspension of voting rights, membership withdrawal and negotiated voting rights changes.</w:t>
             </w:r>
           </w:p>
         </w:tc>
@@ -3911,6 +3884,7 @@
               <w:rPr>
                 <w:rFonts w:ascii="Calibri" w:eastAsia="Times New Roman" w:hAnsi="Calibri" w:cs="Calibri"/>
               </w:rPr>
+              <w:lastRenderedPageBreak/>
               <w:t>4.c. Method of computation</w:t>
             </w:r>
           </w:p>
@@ -3947,11 +3921,7 @@
               <w:pStyle w:val="MText"/>
             </w:pPr>
             <w:r>
-              <w:t xml:space="preserve">The computation uses each institutions’ own published membership and voting rights data from their respective annual reports. The proportion of voting rights is computed as the number of voting rights allocated to developing countries, divided by the total number of voting rights. The proportion of </w:t>
-            </w:r>
-            <w:r>
-              <w:lastRenderedPageBreak/>
-              <w:t>membership is calculated by taking the number of developing country members, divided by the total number of members.</w:t>
+              <w:t>The computation uses each institutions’ own published membership and voting rights data from their respective annual reports. The proportion of voting rights is computed as the number of voting rights allocated to developing countries, divided by the total number of voting rights. The proportion of membership is calculated by taking the number of developing country members, divided by the total number of members.</w:t>
             </w:r>
           </w:p>
         </w:tc>
@@ -3981,7 +3951,6 @@
               <w:rPr>
                 <w:rFonts w:ascii="Calibri" w:eastAsia="Times New Roman" w:hAnsi="Calibri" w:cs="Calibri"/>
               </w:rPr>
-              <w:lastRenderedPageBreak/>
               <w:t>4.d. Validation</w:t>
             </w:r>
           </w:p>
@@ -4413,6 +4382,13 @@
         </w:tc>
       </w:tr>
     </w:tbl>
+    <w:p>
+      <w:pPr>
+        <w:pBdr>
+          <w:bottom w:val="single" w:sz="6" w:space="1" w:color="auto"/>
+        </w:pBdr>
+      </w:pPr>
+    </w:p>
     <w:p/>
     <w:tbl>
       <w:tblPr>
@@ -4450,20 +4426,20 @@
                 <w:rFonts w:ascii="Times New Roman" w:hAnsi="Times New Roman"/>
               </w:rPr>
             </w:pPr>
-            <w:bookmarkStart w:id="47" w:name="_Toc36655613"/>
-            <w:bookmarkStart w:id="48" w:name="_Toc36812576"/>
-            <w:bookmarkStart w:id="49" w:name="_Toc36812689"/>
-            <w:bookmarkStart w:id="50" w:name="_Toc36813076"/>
+            <w:bookmarkStart w:id="19" w:name="_Toc36655613"/>
+            <w:bookmarkStart w:id="20" w:name="_Toc36812576"/>
+            <w:bookmarkStart w:id="21" w:name="_Toc36812689"/>
+            <w:bookmarkStart w:id="22" w:name="_Toc36813076"/>
             <w:r>
               <w:t>5</w:t>
             </w:r>
             <w:r>
               <w:t>. Data availability and disaggregation</w:t>
             </w:r>
-            <w:bookmarkEnd w:id="47"/>
-            <w:bookmarkEnd w:id="48"/>
-            <w:bookmarkEnd w:id="49"/>
-            <w:bookmarkEnd w:id="50"/>
+            <w:bookmarkEnd w:id="19"/>
+            <w:bookmarkEnd w:id="20"/>
+            <w:bookmarkEnd w:id="21"/>
+            <w:bookmarkEnd w:id="22"/>
           </w:p>
         </w:tc>
       </w:tr>
@@ -4634,6 +4610,13 @@
         </w:tc>
       </w:tr>
     </w:tbl>
+    <w:p>
+      <w:pPr>
+        <w:pBdr>
+          <w:bottom w:val="single" w:sz="6" w:space="1" w:color="auto"/>
+        </w:pBdr>
+      </w:pPr>
+    </w:p>
     <w:p/>
     <w:tbl>
       <w:tblPr>
@@ -4670,12 +4653,13 @@
                 <w:rFonts w:ascii="Times New Roman" w:hAnsi="Times New Roman"/>
               </w:rPr>
             </w:pPr>
-            <w:bookmarkStart w:id="51" w:name="_Toc36655614"/>
-            <w:bookmarkStart w:id="52" w:name="_Toc36812577"/>
-            <w:bookmarkStart w:id="53" w:name="_Toc36812690"/>
-            <w:bookmarkStart w:id="54" w:name="_Toc36813077"/>
-            <w:bookmarkStart w:id="55" w:name="_Hlk36654534"/>
-            <w:r>
+            <w:bookmarkStart w:id="23" w:name="_Toc36655614"/>
+            <w:bookmarkStart w:id="24" w:name="_Toc36812577"/>
+            <w:bookmarkStart w:id="25" w:name="_Toc36812690"/>
+            <w:bookmarkStart w:id="26" w:name="_Toc36813077"/>
+            <w:bookmarkStart w:id="27" w:name="_Hlk36654534"/>
+            <w:r>
+              <w:lastRenderedPageBreak/>
               <w:t>6</w:t>
             </w:r>
             <w:r>
@@ -4699,10 +4683,10 @@
             <w:r>
               <w:t>tandards</w:t>
             </w:r>
-            <w:bookmarkEnd w:id="51"/>
-            <w:bookmarkEnd w:id="52"/>
-            <w:bookmarkEnd w:id="53"/>
-            <w:bookmarkEnd w:id="54"/>
+            <w:bookmarkEnd w:id="23"/>
+            <w:bookmarkEnd w:id="24"/>
+            <w:bookmarkEnd w:id="25"/>
+            <w:bookmarkEnd w:id="26"/>
           </w:p>
         </w:tc>
       </w:tr>
@@ -4833,8 +4817,15 @@
           </w:p>
         </w:tc>
       </w:tr>
-      <w:bookmarkEnd w:id="55"/>
+      <w:bookmarkEnd w:id="27"/>
     </w:tbl>
+    <w:p>
+      <w:pPr>
+        <w:pBdr>
+          <w:bottom w:val="single" w:sz="6" w:space="1" w:color="auto"/>
+        </w:pBdr>
+      </w:pPr>
+    </w:p>
     <w:p/>
     <w:tbl>
       <w:tblPr>
@@ -4872,17 +4863,17 @@
                 <w:rFonts w:ascii="Times New Roman" w:hAnsi="Times New Roman"/>
               </w:rPr>
             </w:pPr>
-            <w:bookmarkStart w:id="56" w:name="_Toc36655615"/>
-            <w:bookmarkStart w:id="57" w:name="_Toc36812578"/>
-            <w:bookmarkStart w:id="58" w:name="_Toc36812691"/>
-            <w:bookmarkStart w:id="59" w:name="_Toc36813078"/>
+            <w:bookmarkStart w:id="28" w:name="_Toc36655615"/>
+            <w:bookmarkStart w:id="29" w:name="_Toc36812578"/>
+            <w:bookmarkStart w:id="30" w:name="_Toc36812691"/>
+            <w:bookmarkStart w:id="31" w:name="_Toc36813078"/>
             <w:r>
               <w:t>7. References and documentation</w:t>
             </w:r>
-            <w:bookmarkEnd w:id="56"/>
-            <w:bookmarkEnd w:id="57"/>
-            <w:bookmarkEnd w:id="58"/>
-            <w:bookmarkEnd w:id="59"/>
+            <w:bookmarkEnd w:id="28"/>
+            <w:bookmarkEnd w:id="29"/>
+            <w:bookmarkEnd w:id="30"/>
+            <w:bookmarkEnd w:id="31"/>
           </w:p>
         </w:tc>
       </w:tr>
@@ -9561,7 +9552,7 @@
 </file>
 
 <file path=customXml/itemProps1.xml><?xml version="1.0" encoding="utf-8"?>
-<ds:datastoreItem xmlns:ds="http://schemas.openxmlformats.org/officeDocument/2006/customXml" ds:itemID="{A56AA311-D450-47F6-AB7B-19EF948EFDDB}">
+<ds:datastoreItem xmlns:ds="http://schemas.openxmlformats.org/officeDocument/2006/customXml" ds:itemID="{620EE4A3-F178-41BA-9EB5-2426B6E7C451}">
   <ds:schemaRefs>
     <ds:schemaRef ds:uri="http://schemas.openxmlformats.org/officeDocument/2006/bibliography"/>
   </ds:schemaRefs>

</xml_diff>